<commit_message>
ECOM-4 first commit attempt!
</commit_message>
<xml_diff>
--- a/testDoc.docx
+++ b/testDoc.docx
@@ -4,7 +4,20 @@
   <w:body>
     <w:p>
       <w:r>
-        <w:t>test</w:t>
+        <w:t>T</w:t>
+      </w:r>
+      <w:r>
+        <w:t>est</w:t>
+      </w:r>
+    </w:p>
+    <w:p>
+      <w:r>
+        <w:t>Update</w:t>
+      </w:r>
+    </w:p>
+    <w:p>
+      <w:r>
+        <w:t>More updates!</w:t>
       </w:r>
       <w:bookmarkStart w:id="0" w:name="_GoBack"/>
       <w:bookmarkEnd w:id="0"/>

</xml_diff>

<commit_message>
DEMO-14 Second commit - this time to Demo!
</commit_message>
<xml_diff>
--- a/testDoc.docx
+++ b/testDoc.docx
@@ -18,6 +18,12 @@
     <w:p>
       <w:r>
         <w:t>More updates!</w:t>
+      </w:r>
+    </w:p>
+    <w:p/>
+    <w:p>
+      <w:r>
+        <w:t>And some more!</w:t>
       </w:r>
       <w:bookmarkStart w:id="0" w:name="_GoBack"/>
       <w:bookmarkEnd w:id="0"/>

</xml_diff>